<commit_message>
Added content of today's session at Experts Live on Tour
</commit_message>
<xml_diff>
--- a/ExpertsLive2016-05-11/Module.Summary.docx
+++ b/ExpertsLive2016-05-11/Module.Summary.docx
@@ -6,7 +6,6 @@
       <w:pPr>
         <w:pStyle w:val="Heading1"/>
       </w:pPr>
-      <w:bookmarkStart w:id="0" w:name="_GoBack"/>
       <w:r>
         <w:t>Module 0 – Introduction</w:t>
       </w:r>
@@ -405,13 +404,8 @@
         </w:numPr>
       </w:pPr>
       <w:r>
-        <w:t xml:space="preserve">How to create a PowerShell </w:t>
-      </w:r>
-      <w:proofErr w:type="gramStart"/>
-      <w:r>
-        <w:t>function</w:t>
-      </w:r>
-      <w:proofErr w:type="gramEnd"/>
+        <w:t>How to create a PowerShell function</w:t>
+      </w:r>
       <w:r>
         <w:tab/>
       </w:r>
@@ -620,6 +614,8 @@
       <w:r>
         <w:t>ISESteroids</w:t>
       </w:r>
+      <w:bookmarkStart w:id="0" w:name="_GoBack"/>
+      <w:bookmarkEnd w:id="0"/>
       <w:proofErr w:type="spellEnd"/>
       <w:r>
         <w:tab/>
@@ -678,7 +674,6 @@
         <w:t>Call to action</w:t>
       </w:r>
     </w:p>
-    <w:bookmarkEnd w:id="0"/>
     <w:p/>
     <w:sectPr>
       <w:pgSz w:w="12240" w:h="15840"/>

</xml_diff>